<commit_message>
Mock Test Queries checked in
Mock Test Queries checked in
</commit_message>
<xml_diff>
--- a/Offline/BusinessManagement/Information/CollegeDoors/MockTest/MockTest-Queries.docx
+++ b/Offline/BusinessManagement/Information/CollegeDoors/MockTest/MockTest-Queries.docx
@@ -13,6 +13,577 @@
         <w:rPr>
           <w:lang w:val="en-US"/>
         </w:rPr>
+        <w:t xml:space="preserve">Q1) </w:t>
+      </w:r>
+      <w:r>
+        <w:rPr>
+          <w:lang w:val="en-US"/>
+        </w:rPr>
+        <w:t>What will be the exact tests (class, board, subjects) for the incumbent / interested students?</w:t>
+      </w:r>
+    </w:p>
+    <w:p>
+      <w:pPr>
+        <w:pStyle w:val="NoSpacing"/>
+        <w:rPr>
+          <w:lang w:val="en-US"/>
+        </w:rPr>
+      </w:pPr>
+      <w:r>
+        <w:rPr>
+          <w:lang w:val="en-US"/>
+        </w:rPr>
+        <w:t xml:space="preserve">Ans 1) </w:t>
+      </w:r>
+    </w:p>
+    <w:tbl>
+      <w:tblPr>
+        <w:tblStyle w:val="TableGrid"/>
+        <w:tblW w:w="9687" w:type="dxa"/>
+        <w:tblInd w:w="-904" w:type="dxa"/>
+        <w:tblLook w:val="04A0" w:firstRow="1" w:lastRow="0" w:firstColumn="1" w:lastColumn="0" w:noHBand="0" w:noVBand="1"/>
+      </w:tblPr>
+      <w:tblGrid>
+        <w:gridCol w:w="674"/>
+        <w:gridCol w:w="6179"/>
+        <w:gridCol w:w="1417"/>
+        <w:gridCol w:w="1417"/>
+      </w:tblGrid>
+      <w:tr>
+        <w:tc>
+          <w:tcPr>
+            <w:tcW w:w="674" w:type="dxa"/>
+          </w:tcPr>
+          <w:p>
+            <w:pPr>
+              <w:jc w:val="center"/>
+              <w:rPr>
+                <w:rFonts w:ascii="Oxygen" w:hAnsi="Oxygen"/>
+                <w:b/>
+                <w:bCs/>
+                <w:sz w:val="20"/>
+                <w:szCs w:val="20"/>
+                <w:lang w:val="en-US"/>
+              </w:rPr>
+            </w:pPr>
+            <w:r>
+              <w:rPr>
+                <w:rFonts w:ascii="Oxygen" w:hAnsi="Oxygen"/>
+                <w:b/>
+                <w:bCs/>
+                <w:sz w:val="20"/>
+                <w:szCs w:val="20"/>
+                <w:lang w:val="en-US"/>
+              </w:rPr>
+              <w:t>SlNo</w:t>
+            </w:r>
+          </w:p>
+        </w:tc>
+        <w:tc>
+          <w:tcPr>
+            <w:tcW w:w="6179" w:type="dxa"/>
+          </w:tcPr>
+          <w:p>
+            <w:pPr>
+              <w:rPr>
+                <w:rFonts w:ascii="Oxygen" w:hAnsi="Oxygen"/>
+                <w:b/>
+                <w:bCs/>
+                <w:sz w:val="20"/>
+                <w:szCs w:val="20"/>
+                <w:lang w:val="en-US"/>
+              </w:rPr>
+            </w:pPr>
+            <w:r>
+              <w:rPr>
+                <w:rFonts w:ascii="Oxygen" w:hAnsi="Oxygen"/>
+                <w:b/>
+                <w:bCs/>
+                <w:sz w:val="20"/>
+                <w:szCs w:val="20"/>
+                <w:lang w:val="en-US"/>
+              </w:rPr>
+              <w:t>Subject</w:t>
+            </w:r>
+          </w:p>
+        </w:tc>
+        <w:tc>
+          <w:tcPr>
+            <w:tcW w:w="1417" w:type="dxa"/>
+          </w:tcPr>
+          <w:p>
+            <w:pPr>
+              <w:rPr>
+                <w:rFonts w:ascii="Oxygen" w:hAnsi="Oxygen"/>
+                <w:b/>
+                <w:bCs/>
+                <w:sz w:val="20"/>
+                <w:szCs w:val="20"/>
+                <w:lang w:val="en-US"/>
+              </w:rPr>
+            </w:pPr>
+            <w:r>
+              <w:rPr>
+                <w:rFonts w:ascii="Oxygen" w:hAnsi="Oxygen"/>
+                <w:b/>
+                <w:bCs/>
+                <w:sz w:val="20"/>
+                <w:szCs w:val="20"/>
+                <w:lang w:val="en-US"/>
+              </w:rPr>
+              <w:t>Class</w:t>
+            </w:r>
+          </w:p>
+        </w:tc>
+        <w:tc>
+          <w:tcPr>
+            <w:tcW w:w="1417" w:type="dxa"/>
+          </w:tcPr>
+          <w:p>
+            <w:pPr>
+              <w:rPr>
+                <w:rFonts w:ascii="Oxygen" w:hAnsi="Oxygen"/>
+                <w:b/>
+                <w:bCs/>
+                <w:sz w:val="20"/>
+                <w:szCs w:val="20"/>
+                <w:lang w:val="en-US"/>
+              </w:rPr>
+            </w:pPr>
+            <w:r>
+              <w:rPr>
+                <w:rFonts w:ascii="Oxygen" w:hAnsi="Oxygen"/>
+                <w:b/>
+                <w:bCs/>
+                <w:sz w:val="20"/>
+                <w:szCs w:val="20"/>
+                <w:lang w:val="en-US"/>
+              </w:rPr>
+              <w:t>Board</w:t>
+            </w:r>
+          </w:p>
+        </w:tc>
+      </w:tr>
+      <w:tr>
+        <w:trPr>
+          <w:trHeight w:val="309"/>
+        </w:trPr>
+        <w:tc>
+          <w:tcPr>
+            <w:tcW w:w="674" w:type="dxa"/>
+          </w:tcPr>
+          <w:p>
+            <w:pPr>
+              <w:jc w:val="center"/>
+              <w:rPr>
+                <w:rFonts w:ascii="Oxygen" w:hAnsi="Oxygen"/>
+                <w:sz w:val="20"/>
+                <w:szCs w:val="20"/>
+                <w:lang w:val="en-US"/>
+              </w:rPr>
+            </w:pPr>
+            <w:r>
+              <w:rPr>
+                <w:rFonts w:ascii="Oxygen" w:hAnsi="Oxygen"/>
+                <w:sz w:val="20"/>
+                <w:szCs w:val="20"/>
+                <w:lang w:val="en-US"/>
+              </w:rPr>
+              <w:t>1</w:t>
+            </w:r>
+          </w:p>
+        </w:tc>
+        <w:tc>
+          <w:tcPr>
+            <w:tcW w:w="6179" w:type="dxa"/>
+          </w:tcPr>
+          <w:p>
+            <w:pPr>
+              <w:rPr>
+                <w:rFonts w:ascii="Oxygen" w:hAnsi="Oxygen"/>
+                <w:sz w:val="20"/>
+                <w:szCs w:val="20"/>
+                <w:lang w:val="en-US"/>
+              </w:rPr>
+            </w:pPr>
+            <w:r>
+              <w:rPr>
+                <w:rFonts w:ascii="Oxygen" w:hAnsi="Oxygen"/>
+                <w:sz w:val="20"/>
+                <w:szCs w:val="20"/>
+                <w:lang w:val="en-US"/>
+              </w:rPr>
+              <w:t>English Language, English Literature, Maths, Physics, Chemistry, Biology, Computer Science</w:t>
+            </w:r>
+          </w:p>
+        </w:tc>
+        <w:tc>
+          <w:tcPr>
+            <w:tcW w:w="1417" w:type="dxa"/>
+          </w:tcPr>
+          <w:p>
+            <w:pPr>
+              <w:rPr>
+                <w:rFonts w:ascii="Oxygen" w:hAnsi="Oxygen"/>
+                <w:sz w:val="20"/>
+                <w:szCs w:val="20"/>
+                <w:lang w:val="en-US"/>
+              </w:rPr>
+            </w:pPr>
+            <w:r>
+              <w:rPr>
+                <w:rFonts w:ascii="Oxygen" w:hAnsi="Oxygen"/>
+                <w:sz w:val="20"/>
+                <w:szCs w:val="20"/>
+                <w:lang w:val="en-US"/>
+              </w:rPr>
+              <w:t>Std IX, Std X</w:t>
+            </w:r>
+          </w:p>
+        </w:tc>
+        <w:tc>
+          <w:tcPr>
+            <w:tcW w:w="1417" w:type="dxa"/>
+          </w:tcPr>
+          <w:p>
+            <w:pPr>
+              <w:rPr>
+                <w:rFonts w:ascii="Oxygen" w:hAnsi="Oxygen"/>
+                <w:sz w:val="20"/>
+                <w:szCs w:val="20"/>
+                <w:lang w:val="en-US"/>
+              </w:rPr>
+            </w:pPr>
+            <w:r>
+              <w:rPr>
+                <w:rFonts w:ascii="Oxygen" w:hAnsi="Oxygen"/>
+                <w:sz w:val="20"/>
+                <w:szCs w:val="20"/>
+                <w:lang w:val="en-US"/>
+              </w:rPr>
+              <w:t>ICSE, CBSE &amp; WB</w:t>
+            </w:r>
+          </w:p>
+        </w:tc>
+      </w:tr>
+      <w:tr>
+        <w:tc>
+          <w:tcPr>
+            <w:tcW w:w="674" w:type="dxa"/>
+          </w:tcPr>
+          <w:p>
+            <w:pPr>
+              <w:jc w:val="center"/>
+              <w:rPr>
+                <w:rFonts w:ascii="Oxygen" w:hAnsi="Oxygen"/>
+                <w:sz w:val="20"/>
+                <w:szCs w:val="20"/>
+                <w:lang w:val="en-US"/>
+              </w:rPr>
+            </w:pPr>
+            <w:r>
+              <w:rPr>
+                <w:rFonts w:ascii="Oxygen" w:hAnsi="Oxygen"/>
+                <w:sz w:val="20"/>
+                <w:szCs w:val="20"/>
+                <w:lang w:val="en-US"/>
+              </w:rPr>
+              <w:t>2</w:t>
+            </w:r>
+          </w:p>
+        </w:tc>
+        <w:tc>
+          <w:tcPr>
+            <w:tcW w:w="6179" w:type="dxa"/>
+          </w:tcPr>
+          <w:p>
+            <w:pPr>
+              <w:rPr>
+                <w:rFonts w:ascii="Oxygen" w:hAnsi="Oxygen"/>
+                <w:sz w:val="20"/>
+                <w:szCs w:val="20"/>
+                <w:lang w:val="en-US"/>
+              </w:rPr>
+            </w:pPr>
+            <w:r>
+              <w:rPr>
+                <w:rFonts w:ascii="Oxygen" w:hAnsi="Oxygen"/>
+                <w:sz w:val="20"/>
+                <w:szCs w:val="20"/>
+                <w:lang w:val="en-US"/>
+              </w:rPr>
+              <w:t>Commerce application &amp; Economic application</w:t>
+            </w:r>
+          </w:p>
+        </w:tc>
+        <w:tc>
+          <w:tcPr>
+            <w:tcW w:w="1417" w:type="dxa"/>
+          </w:tcPr>
+          <w:p>
+            <w:pPr>
+              <w:rPr>
+                <w:rFonts w:ascii="Oxygen" w:hAnsi="Oxygen"/>
+                <w:sz w:val="20"/>
+                <w:szCs w:val="20"/>
+                <w:lang w:val="en-US"/>
+              </w:rPr>
+            </w:pPr>
+            <w:r>
+              <w:rPr>
+                <w:rFonts w:ascii="Oxygen" w:hAnsi="Oxygen"/>
+                <w:sz w:val="20"/>
+                <w:szCs w:val="20"/>
+                <w:lang w:val="en-US"/>
+              </w:rPr>
+              <w:t>Std IX, Std X</w:t>
+            </w:r>
+          </w:p>
+        </w:tc>
+        <w:tc>
+          <w:tcPr>
+            <w:tcW w:w="1417" w:type="dxa"/>
+          </w:tcPr>
+          <w:p>
+            <w:pPr>
+              <w:rPr>
+                <w:rFonts w:ascii="Oxygen" w:hAnsi="Oxygen"/>
+                <w:sz w:val="20"/>
+                <w:szCs w:val="20"/>
+                <w:lang w:val="en-US"/>
+              </w:rPr>
+            </w:pPr>
+            <w:r>
+              <w:rPr>
+                <w:rFonts w:ascii="Oxygen" w:hAnsi="Oxygen"/>
+                <w:sz w:val="20"/>
+                <w:szCs w:val="20"/>
+                <w:lang w:val="en-US"/>
+              </w:rPr>
+              <w:t>ICSE, CBSE &amp; WB</w:t>
+            </w:r>
+          </w:p>
+        </w:tc>
+      </w:tr>
+      <w:tr>
+        <w:tc>
+          <w:tcPr>
+            <w:tcW w:w="674" w:type="dxa"/>
+          </w:tcPr>
+          <w:p>
+            <w:pPr>
+              <w:jc w:val="center"/>
+              <w:rPr>
+                <w:rFonts w:ascii="Oxygen" w:hAnsi="Oxygen"/>
+                <w:sz w:val="20"/>
+                <w:szCs w:val="20"/>
+                <w:lang w:val="en-US"/>
+              </w:rPr>
+            </w:pPr>
+            <w:r>
+              <w:rPr>
+                <w:rFonts w:ascii="Oxygen" w:hAnsi="Oxygen"/>
+                <w:sz w:val="20"/>
+                <w:szCs w:val="20"/>
+                <w:lang w:val="en-US"/>
+              </w:rPr>
+              <w:t>3</w:t>
+            </w:r>
+          </w:p>
+        </w:tc>
+        <w:tc>
+          <w:tcPr>
+            <w:tcW w:w="6179" w:type="dxa"/>
+          </w:tcPr>
+          <w:p>
+            <w:pPr>
+              <w:rPr>
+                <w:rFonts w:ascii="Oxygen" w:hAnsi="Oxygen"/>
+                <w:sz w:val="20"/>
+                <w:szCs w:val="20"/>
+                <w:lang w:val="en-US"/>
+              </w:rPr>
+            </w:pPr>
+            <w:r>
+              <w:rPr>
+                <w:rFonts w:ascii="Oxygen" w:hAnsi="Oxygen"/>
+                <w:sz w:val="20"/>
+                <w:szCs w:val="20"/>
+                <w:lang w:val="en-US"/>
+              </w:rPr>
+              <w:t>History &amp; Geography</w:t>
+            </w:r>
+          </w:p>
+        </w:tc>
+        <w:tc>
+          <w:tcPr>
+            <w:tcW w:w="1417" w:type="dxa"/>
+          </w:tcPr>
+          <w:p>
+            <w:pPr>
+              <w:rPr>
+                <w:rFonts w:ascii="Oxygen" w:hAnsi="Oxygen"/>
+                <w:sz w:val="20"/>
+                <w:szCs w:val="20"/>
+                <w:lang w:val="en-US"/>
+              </w:rPr>
+            </w:pPr>
+            <w:r>
+              <w:rPr>
+                <w:rFonts w:ascii="Oxygen" w:hAnsi="Oxygen"/>
+                <w:sz w:val="20"/>
+                <w:szCs w:val="20"/>
+                <w:lang w:val="en-US"/>
+              </w:rPr>
+              <w:t>Std IX, Std X</w:t>
+            </w:r>
+          </w:p>
+        </w:tc>
+        <w:tc>
+          <w:tcPr>
+            <w:tcW w:w="1417" w:type="dxa"/>
+          </w:tcPr>
+          <w:p>
+            <w:pPr>
+              <w:rPr>
+                <w:rFonts w:ascii="Oxygen" w:hAnsi="Oxygen"/>
+                <w:sz w:val="20"/>
+                <w:szCs w:val="20"/>
+                <w:lang w:val="en-US"/>
+              </w:rPr>
+            </w:pPr>
+            <w:r>
+              <w:rPr>
+                <w:rFonts w:ascii="Oxygen" w:hAnsi="Oxygen"/>
+                <w:sz w:val="20"/>
+                <w:szCs w:val="20"/>
+                <w:lang w:val="en-US"/>
+              </w:rPr>
+              <w:t>ICSE, CBSE &amp; WB</w:t>
+            </w:r>
+          </w:p>
+        </w:tc>
+      </w:tr>
+      <w:tr>
+        <w:tc>
+          <w:tcPr>
+            <w:tcW w:w="674" w:type="dxa"/>
+          </w:tcPr>
+          <w:p>
+            <w:pPr>
+              <w:jc w:val="center"/>
+              <w:rPr>
+                <w:rFonts w:ascii="Oxygen" w:hAnsi="Oxygen"/>
+                <w:sz w:val="20"/>
+                <w:szCs w:val="20"/>
+                <w:lang w:val="en-US"/>
+              </w:rPr>
+            </w:pPr>
+            <w:r>
+              <w:rPr>
+                <w:rFonts w:ascii="Oxygen" w:hAnsi="Oxygen"/>
+                <w:sz w:val="20"/>
+                <w:szCs w:val="20"/>
+                <w:lang w:val="en-US"/>
+              </w:rPr>
+              <w:t>4</w:t>
+            </w:r>
+          </w:p>
+        </w:tc>
+        <w:tc>
+          <w:tcPr>
+            <w:tcW w:w="6179" w:type="dxa"/>
+          </w:tcPr>
+          <w:p>
+            <w:pPr>
+              <w:rPr>
+                <w:rFonts w:ascii="Oxygen" w:hAnsi="Oxygen"/>
+                <w:sz w:val="20"/>
+                <w:szCs w:val="20"/>
+                <w:lang w:val="en-US"/>
+              </w:rPr>
+            </w:pPr>
+            <w:r>
+              <w:rPr>
+                <w:rFonts w:ascii="Oxygen" w:hAnsi="Oxygen"/>
+                <w:sz w:val="20"/>
+                <w:szCs w:val="20"/>
+                <w:lang w:val="en-US"/>
+              </w:rPr>
+              <w:t>French</w:t>
+            </w:r>
+          </w:p>
+        </w:tc>
+        <w:tc>
+          <w:tcPr>
+            <w:tcW w:w="1417" w:type="dxa"/>
+          </w:tcPr>
+          <w:p>
+            <w:pPr>
+              <w:rPr>
+                <w:rFonts w:ascii="Oxygen" w:hAnsi="Oxygen"/>
+                <w:sz w:val="20"/>
+                <w:szCs w:val="20"/>
+                <w:lang w:val="en-US"/>
+              </w:rPr>
+            </w:pPr>
+            <w:r>
+              <w:rPr>
+                <w:rFonts w:ascii="Oxygen" w:hAnsi="Oxygen"/>
+                <w:sz w:val="20"/>
+                <w:szCs w:val="20"/>
+                <w:lang w:val="en-US"/>
+              </w:rPr>
+              <w:t>Std IX, Std X</w:t>
+            </w:r>
+          </w:p>
+        </w:tc>
+        <w:tc>
+          <w:tcPr>
+            <w:tcW w:w="1417" w:type="dxa"/>
+          </w:tcPr>
+          <w:p>
+            <w:pPr>
+              <w:rPr>
+                <w:rFonts w:ascii="Oxygen" w:hAnsi="Oxygen"/>
+                <w:sz w:val="20"/>
+                <w:szCs w:val="20"/>
+                <w:lang w:val="en-US"/>
+              </w:rPr>
+            </w:pPr>
+            <w:r>
+              <w:rPr>
+                <w:rFonts w:ascii="Oxygen" w:hAnsi="Oxygen"/>
+                <w:sz w:val="20"/>
+                <w:szCs w:val="20"/>
+                <w:lang w:val="en-US"/>
+              </w:rPr>
+              <w:t>ICSE, CBSE &amp; WB</w:t>
+            </w:r>
+          </w:p>
+        </w:tc>
+      </w:tr>
+    </w:tbl>
+    <w:p>
+      <w:pPr>
+        <w:pStyle w:val="NoSpacing"/>
+        <w:ind w:left="720"/>
+        <w:rPr>
+          <w:lang w:val="en-US"/>
+        </w:rPr>
+      </w:pPr>
+    </w:p>
+    <w:p>
+      <w:pPr>
+        <w:pStyle w:val="NoSpacing"/>
+        <w:rPr>
+          <w:lang w:val="en-US"/>
+        </w:rPr>
+      </w:pPr>
+      <w:r>
+        <w:rPr>
+          <w:lang w:val="en-US"/>
+        </w:rPr>
         <w:t>Q</w:t>
       </w:r>
       <w:r>
@@ -52,6 +623,12 @@
           <w:lang w:val="en-US"/>
         </w:rPr>
         <w:t>Ans</w:t>
+      </w:r>
+      <w:r>
+        <w:rPr>
+          <w:lang w:val="en-US"/>
+        </w:rPr>
+        <w:t xml:space="preserve"> 2</w:t>
       </w:r>
       <w:r>
         <w:rPr>
@@ -328,7 +905,1134 @@
           <w:lang w:val="en-US"/>
         </w:rPr>
       </w:pPr>
-    </w:p>
+      <w:r>
+        <w:rPr>
+          <w:lang w:val="en-US"/>
+        </w:rPr>
+        <w:t>Ans 3)</w:t>
+      </w:r>
+    </w:p>
+    <w:tbl>
+      <w:tblPr>
+        <w:tblStyle w:val="TableGrid"/>
+        <w:tblW w:w="10255" w:type="dxa"/>
+        <w:tblInd w:w="-904" w:type="dxa"/>
+        <w:tblLook w:val="04A0" w:firstRow="1" w:lastRow="0" w:firstColumn="1" w:lastColumn="0" w:noHBand="0" w:noVBand="1"/>
+      </w:tblPr>
+      <w:tblGrid>
+        <w:gridCol w:w="674"/>
+        <w:gridCol w:w="1390"/>
+        <w:gridCol w:w="3033"/>
+        <w:gridCol w:w="1607"/>
+        <w:gridCol w:w="2133"/>
+        <w:gridCol w:w="1418"/>
+      </w:tblGrid>
+      <w:tr>
+        <w:tc>
+          <w:tcPr>
+            <w:tcW w:w="674" w:type="dxa"/>
+          </w:tcPr>
+          <w:p>
+            <w:pPr>
+              <w:jc w:val="center"/>
+              <w:rPr>
+                <w:rFonts w:ascii="Oxygen" w:hAnsi="Oxygen"/>
+                <w:b/>
+                <w:bCs/>
+                <w:sz w:val="20"/>
+                <w:szCs w:val="20"/>
+                <w:lang w:val="en-US"/>
+              </w:rPr>
+            </w:pPr>
+            <w:r>
+              <w:rPr>
+                <w:rFonts w:ascii="Oxygen" w:hAnsi="Oxygen"/>
+                <w:b/>
+                <w:bCs/>
+                <w:sz w:val="20"/>
+                <w:szCs w:val="20"/>
+                <w:lang w:val="en-US"/>
+              </w:rPr>
+              <w:t>SlNo</w:t>
+            </w:r>
+          </w:p>
+        </w:tc>
+        <w:tc>
+          <w:tcPr>
+            <w:tcW w:w="1390" w:type="dxa"/>
+          </w:tcPr>
+          <w:p>
+            <w:pPr>
+              <w:rPr>
+                <w:rFonts w:ascii="Oxygen" w:hAnsi="Oxygen"/>
+                <w:b/>
+                <w:bCs/>
+                <w:sz w:val="20"/>
+                <w:szCs w:val="20"/>
+                <w:lang w:val="en-US"/>
+              </w:rPr>
+            </w:pPr>
+            <w:r>
+              <w:rPr>
+                <w:rFonts w:ascii="Oxygen" w:hAnsi="Oxygen"/>
+                <w:b/>
+                <w:bCs/>
+                <w:sz w:val="20"/>
+                <w:szCs w:val="20"/>
+                <w:lang w:val="en-US"/>
+              </w:rPr>
+              <w:t>Subject</w:t>
+            </w:r>
+          </w:p>
+        </w:tc>
+        <w:tc>
+          <w:tcPr>
+            <w:tcW w:w="3033" w:type="dxa"/>
+          </w:tcPr>
+          <w:p>
+            <w:pPr>
+              <w:rPr>
+                <w:rFonts w:ascii="Oxygen" w:hAnsi="Oxygen"/>
+                <w:b/>
+                <w:bCs/>
+                <w:sz w:val="20"/>
+                <w:szCs w:val="20"/>
+                <w:lang w:val="en-US"/>
+              </w:rPr>
+            </w:pPr>
+            <w:r>
+              <w:rPr>
+                <w:rFonts w:ascii="Oxygen" w:hAnsi="Oxygen"/>
+                <w:b/>
+                <w:bCs/>
+                <w:sz w:val="20"/>
+                <w:szCs w:val="20"/>
+                <w:lang w:val="en-US"/>
+              </w:rPr>
+              <w:t>Exam</w:t>
+            </w:r>
+            <w:r>
+              <w:rPr>
+                <w:rFonts w:ascii="Oxygen" w:hAnsi="Oxygen"/>
+                <w:b/>
+                <w:bCs/>
+                <w:sz w:val="20"/>
+                <w:szCs w:val="20"/>
+                <w:lang w:val="en-US"/>
+              </w:rPr>
+              <w:t>s</w:t>
+            </w:r>
+          </w:p>
+        </w:tc>
+        <w:tc>
+          <w:tcPr>
+            <w:tcW w:w="1607" w:type="dxa"/>
+          </w:tcPr>
+          <w:p>
+            <w:pPr>
+              <w:rPr>
+                <w:rFonts w:ascii="Oxygen" w:hAnsi="Oxygen"/>
+                <w:b/>
+                <w:bCs/>
+                <w:sz w:val="20"/>
+                <w:szCs w:val="20"/>
+                <w:lang w:val="en-US"/>
+              </w:rPr>
+            </w:pPr>
+            <w:r>
+              <w:rPr>
+                <w:rFonts w:ascii="Oxygen" w:hAnsi="Oxygen"/>
+                <w:b/>
+                <w:bCs/>
+                <w:sz w:val="20"/>
+                <w:szCs w:val="20"/>
+                <w:lang w:val="en-US"/>
+              </w:rPr>
+              <w:t>Exams</w:t>
+            </w:r>
+          </w:p>
+        </w:tc>
+        <w:tc>
+          <w:tcPr>
+            <w:tcW w:w="2133" w:type="dxa"/>
+          </w:tcPr>
+          <w:p>
+            <w:pPr>
+              <w:rPr>
+                <w:rFonts w:ascii="Oxygen" w:hAnsi="Oxygen"/>
+                <w:b/>
+                <w:bCs/>
+                <w:sz w:val="20"/>
+                <w:szCs w:val="20"/>
+                <w:lang w:val="en-US"/>
+              </w:rPr>
+            </w:pPr>
+            <w:r>
+              <w:rPr>
+                <w:rFonts w:ascii="Oxygen" w:hAnsi="Oxygen"/>
+                <w:b/>
+                <w:bCs/>
+                <w:sz w:val="20"/>
+                <w:szCs w:val="20"/>
+                <w:lang w:val="en-US"/>
+              </w:rPr>
+              <w:t>Faculty</w:t>
+            </w:r>
+          </w:p>
+        </w:tc>
+        <w:tc>
+          <w:tcPr>
+            <w:tcW w:w="1418" w:type="dxa"/>
+          </w:tcPr>
+          <w:p>
+            <w:pPr>
+              <w:rPr>
+                <w:rFonts w:ascii="Oxygen" w:hAnsi="Oxygen"/>
+                <w:b/>
+                <w:bCs/>
+                <w:sz w:val="20"/>
+                <w:szCs w:val="20"/>
+                <w:lang w:val="en-US"/>
+              </w:rPr>
+            </w:pPr>
+            <w:r>
+              <w:rPr>
+                <w:rFonts w:ascii="Oxygen" w:hAnsi="Oxygen"/>
+                <w:b/>
+                <w:bCs/>
+                <w:sz w:val="20"/>
+                <w:szCs w:val="20"/>
+                <w:lang w:val="en-US"/>
+              </w:rPr>
+              <w:t>Phone No</w:t>
+            </w:r>
+          </w:p>
+        </w:tc>
+      </w:tr>
+      <w:tr>
+        <w:trPr>
+          <w:trHeight w:val="309"/>
+        </w:trPr>
+        <w:tc>
+          <w:tcPr>
+            <w:tcW w:w="674" w:type="dxa"/>
+          </w:tcPr>
+          <w:p>
+            <w:pPr>
+              <w:jc w:val="center"/>
+              <w:rPr>
+                <w:rFonts w:ascii="Oxygen" w:hAnsi="Oxygen"/>
+                <w:sz w:val="20"/>
+                <w:szCs w:val="20"/>
+                <w:lang w:val="en-US"/>
+              </w:rPr>
+            </w:pPr>
+            <w:bookmarkStart w:id="0" w:name="_Hlk149819500"/>
+            <w:r>
+              <w:rPr>
+                <w:rFonts w:ascii="Oxygen" w:hAnsi="Oxygen"/>
+                <w:sz w:val="20"/>
+                <w:szCs w:val="20"/>
+                <w:lang w:val="en-US"/>
+              </w:rPr>
+              <w:t>1</w:t>
+            </w:r>
+          </w:p>
+        </w:tc>
+        <w:tc>
+          <w:tcPr>
+            <w:tcW w:w="1390" w:type="dxa"/>
+          </w:tcPr>
+          <w:p>
+            <w:pPr>
+              <w:rPr>
+                <w:rFonts w:ascii="Oxygen" w:hAnsi="Oxygen"/>
+                <w:sz w:val="20"/>
+                <w:szCs w:val="20"/>
+                <w:lang w:val="en-US"/>
+              </w:rPr>
+            </w:pPr>
+            <w:r>
+              <w:rPr>
+                <w:rFonts w:ascii="Oxygen" w:hAnsi="Oxygen"/>
+                <w:sz w:val="20"/>
+                <w:szCs w:val="20"/>
+                <w:lang w:val="en-US"/>
+              </w:rPr>
+              <w:t>Chemistry</w:t>
+            </w:r>
+          </w:p>
+        </w:tc>
+        <w:tc>
+          <w:tcPr>
+            <w:tcW w:w="3033" w:type="dxa"/>
+          </w:tcPr>
+          <w:p>
+            <w:pPr>
+              <w:rPr>
+                <w:rFonts w:ascii="Oxygen" w:hAnsi="Oxygen"/>
+                <w:sz w:val="20"/>
+                <w:szCs w:val="20"/>
+                <w:lang w:val="en-US"/>
+              </w:rPr>
+            </w:pPr>
+            <w:r>
+              <w:rPr>
+                <w:rFonts w:ascii="Oxygen" w:hAnsi="Oxygen"/>
+                <w:sz w:val="20"/>
+                <w:szCs w:val="20"/>
+                <w:lang w:val="en-US"/>
+              </w:rPr>
+              <w:t>JEE Mains</w:t>
+            </w:r>
+            <w:r>
+              <w:rPr>
+                <w:rFonts w:ascii="Oxygen" w:hAnsi="Oxygen"/>
+                <w:sz w:val="20"/>
+                <w:szCs w:val="20"/>
+                <w:lang w:val="en-US"/>
+              </w:rPr>
+              <w:t xml:space="preserve">, </w:t>
+            </w:r>
+            <w:r>
+              <w:rPr>
+                <w:rFonts w:ascii="Oxygen" w:hAnsi="Oxygen"/>
+                <w:sz w:val="20"/>
+                <w:szCs w:val="20"/>
+                <w:lang w:val="en-US"/>
+              </w:rPr>
+              <w:t xml:space="preserve">JEE </w:t>
+            </w:r>
+            <w:r>
+              <w:rPr>
+                <w:rFonts w:ascii="Oxygen" w:hAnsi="Oxygen"/>
+                <w:sz w:val="20"/>
+                <w:szCs w:val="20"/>
+                <w:lang w:val="en-US"/>
+              </w:rPr>
+              <w:t>Advanced, NEET &amp; JELET</w:t>
+            </w:r>
+          </w:p>
+        </w:tc>
+        <w:tc>
+          <w:tcPr>
+            <w:tcW w:w="1607" w:type="dxa"/>
+          </w:tcPr>
+          <w:p>
+            <w:pPr>
+              <w:rPr>
+                <w:rFonts w:ascii="Oxygen" w:hAnsi="Oxygen"/>
+                <w:sz w:val="20"/>
+                <w:szCs w:val="20"/>
+                <w:lang w:val="en-US"/>
+              </w:rPr>
+            </w:pPr>
+          </w:p>
+        </w:tc>
+        <w:tc>
+          <w:tcPr>
+            <w:tcW w:w="2133" w:type="dxa"/>
+          </w:tcPr>
+          <w:p>
+            <w:pPr>
+              <w:rPr>
+                <w:rFonts w:ascii="Oxygen" w:hAnsi="Oxygen"/>
+                <w:sz w:val="20"/>
+                <w:szCs w:val="20"/>
+                <w:lang w:val="en-US"/>
+              </w:rPr>
+            </w:pPr>
+            <w:r>
+              <w:rPr>
+                <w:rFonts w:ascii="Oxygen" w:hAnsi="Oxygen"/>
+                <w:sz w:val="20"/>
+                <w:szCs w:val="20"/>
+                <w:lang w:val="en-US"/>
+              </w:rPr>
+              <w:t>Mr. Subroto Ghosh</w:t>
+            </w:r>
+          </w:p>
+        </w:tc>
+        <w:tc>
+          <w:tcPr>
+            <w:tcW w:w="1418" w:type="dxa"/>
+          </w:tcPr>
+          <w:p>
+            <w:pPr>
+              <w:rPr>
+                <w:rFonts w:ascii="Oxygen" w:hAnsi="Oxygen"/>
+                <w:sz w:val="20"/>
+                <w:szCs w:val="20"/>
+                <w:lang w:val="en-US"/>
+              </w:rPr>
+            </w:pPr>
+            <w:r>
+              <w:rPr>
+                <w:rFonts w:ascii="Oxygen" w:hAnsi="Oxygen"/>
+                <w:sz w:val="20"/>
+                <w:szCs w:val="20"/>
+                <w:lang w:val="en-US"/>
+              </w:rPr>
+              <w:t>79809 04280</w:t>
+            </w:r>
+          </w:p>
+        </w:tc>
+      </w:tr>
+      <w:bookmarkEnd w:id="0"/>
+      <w:tr>
+        <w:tc>
+          <w:tcPr>
+            <w:tcW w:w="674" w:type="dxa"/>
+          </w:tcPr>
+          <w:p>
+            <w:pPr>
+              <w:jc w:val="center"/>
+              <w:rPr>
+                <w:rFonts w:ascii="Oxygen" w:hAnsi="Oxygen"/>
+                <w:sz w:val="20"/>
+                <w:szCs w:val="20"/>
+                <w:lang w:val="en-US"/>
+              </w:rPr>
+            </w:pPr>
+            <w:r>
+              <w:rPr>
+                <w:rFonts w:ascii="Oxygen" w:hAnsi="Oxygen"/>
+                <w:sz w:val="20"/>
+                <w:szCs w:val="20"/>
+                <w:lang w:val="en-US"/>
+              </w:rPr>
+              <w:t>2</w:t>
+            </w:r>
+          </w:p>
+        </w:tc>
+        <w:tc>
+          <w:tcPr>
+            <w:tcW w:w="1390" w:type="dxa"/>
+          </w:tcPr>
+          <w:p>
+            <w:pPr>
+              <w:rPr>
+                <w:rFonts w:ascii="Oxygen" w:hAnsi="Oxygen"/>
+                <w:sz w:val="20"/>
+                <w:szCs w:val="20"/>
+                <w:lang w:val="en-US"/>
+              </w:rPr>
+            </w:pPr>
+            <w:r>
+              <w:rPr>
+                <w:rFonts w:ascii="Oxygen" w:hAnsi="Oxygen"/>
+                <w:sz w:val="20"/>
+                <w:szCs w:val="20"/>
+                <w:lang w:val="en-US"/>
+              </w:rPr>
+              <w:t>Physics</w:t>
+            </w:r>
+          </w:p>
+        </w:tc>
+        <w:tc>
+          <w:tcPr>
+            <w:tcW w:w="3033" w:type="dxa"/>
+          </w:tcPr>
+          <w:p>
+            <w:pPr>
+              <w:rPr>
+                <w:rFonts w:ascii="Oxygen" w:hAnsi="Oxygen"/>
+                <w:sz w:val="20"/>
+                <w:szCs w:val="20"/>
+                <w:lang w:val="en-US"/>
+              </w:rPr>
+            </w:pPr>
+            <w:r>
+              <w:rPr>
+                <w:rFonts w:ascii="Oxygen" w:hAnsi="Oxygen"/>
+                <w:sz w:val="20"/>
+                <w:szCs w:val="20"/>
+                <w:lang w:val="en-US"/>
+              </w:rPr>
+              <w:t>JEE Mains, JEE Advanced, NEET &amp; JELET</w:t>
+            </w:r>
+          </w:p>
+        </w:tc>
+        <w:tc>
+          <w:tcPr>
+            <w:tcW w:w="1607" w:type="dxa"/>
+          </w:tcPr>
+          <w:p>
+            <w:pPr>
+              <w:rPr>
+                <w:rFonts w:ascii="Oxygen" w:hAnsi="Oxygen"/>
+                <w:sz w:val="20"/>
+                <w:szCs w:val="20"/>
+                <w:lang w:val="en-US"/>
+              </w:rPr>
+            </w:pPr>
+            <w:r>
+              <w:rPr>
+                <w:rFonts w:ascii="Oxygen" w:hAnsi="Oxygen"/>
+                <w:sz w:val="20"/>
+                <w:szCs w:val="20"/>
+                <w:lang w:val="en-US"/>
+              </w:rPr>
+              <w:t>9,10,11 &amp; 12 board exams</w:t>
+            </w:r>
+          </w:p>
+        </w:tc>
+        <w:tc>
+          <w:tcPr>
+            <w:tcW w:w="2133" w:type="dxa"/>
+          </w:tcPr>
+          <w:p>
+            <w:pPr>
+              <w:rPr>
+                <w:rFonts w:ascii="Oxygen" w:hAnsi="Oxygen"/>
+                <w:sz w:val="20"/>
+                <w:szCs w:val="20"/>
+                <w:lang w:val="en-US"/>
+              </w:rPr>
+            </w:pPr>
+            <w:r>
+              <w:rPr>
+                <w:rFonts w:ascii="Oxygen" w:hAnsi="Oxygen"/>
+                <w:sz w:val="20"/>
+                <w:szCs w:val="20"/>
+                <w:lang w:val="en-US"/>
+              </w:rPr>
+              <w:t>Mr Avishek Adhikari</w:t>
+            </w:r>
+          </w:p>
+        </w:tc>
+        <w:tc>
+          <w:tcPr>
+            <w:tcW w:w="1418" w:type="dxa"/>
+          </w:tcPr>
+          <w:p>
+            <w:pPr>
+              <w:rPr>
+                <w:rFonts w:ascii="Oxygen" w:hAnsi="Oxygen"/>
+                <w:sz w:val="20"/>
+                <w:szCs w:val="20"/>
+                <w:lang w:val="en-US"/>
+              </w:rPr>
+            </w:pPr>
+            <w:r>
+              <w:rPr>
+                <w:rFonts w:ascii="Oxygen" w:hAnsi="Oxygen"/>
+                <w:sz w:val="20"/>
+                <w:szCs w:val="20"/>
+                <w:lang w:val="en-US"/>
+              </w:rPr>
+              <w:t>74392 84197</w:t>
+            </w:r>
+          </w:p>
+        </w:tc>
+      </w:tr>
+      <w:tr>
+        <w:tc>
+          <w:tcPr>
+            <w:tcW w:w="674" w:type="dxa"/>
+          </w:tcPr>
+          <w:p>
+            <w:pPr>
+              <w:jc w:val="center"/>
+              <w:rPr>
+                <w:rFonts w:ascii="Oxygen" w:hAnsi="Oxygen"/>
+                <w:sz w:val="20"/>
+                <w:szCs w:val="20"/>
+                <w:lang w:val="en-US"/>
+              </w:rPr>
+            </w:pPr>
+            <w:r>
+              <w:rPr>
+                <w:rFonts w:ascii="Oxygen" w:hAnsi="Oxygen"/>
+                <w:sz w:val="20"/>
+                <w:szCs w:val="20"/>
+                <w:lang w:val="en-US"/>
+              </w:rPr>
+              <w:t>3</w:t>
+            </w:r>
+          </w:p>
+        </w:tc>
+        <w:tc>
+          <w:tcPr>
+            <w:tcW w:w="1390" w:type="dxa"/>
+          </w:tcPr>
+          <w:p>
+            <w:pPr>
+              <w:rPr>
+                <w:rFonts w:ascii="Oxygen" w:hAnsi="Oxygen"/>
+                <w:sz w:val="20"/>
+                <w:szCs w:val="20"/>
+                <w:lang w:val="en-US"/>
+              </w:rPr>
+            </w:pPr>
+            <w:r>
+              <w:rPr>
+                <w:rFonts w:ascii="Oxygen" w:hAnsi="Oxygen"/>
+                <w:sz w:val="20"/>
+                <w:szCs w:val="20"/>
+                <w:lang w:val="en-US"/>
+              </w:rPr>
+              <w:t>Mathematics</w:t>
+            </w:r>
+          </w:p>
+        </w:tc>
+        <w:tc>
+          <w:tcPr>
+            <w:tcW w:w="3033" w:type="dxa"/>
+          </w:tcPr>
+          <w:p>
+            <w:pPr>
+              <w:rPr>
+                <w:rFonts w:ascii="Oxygen" w:hAnsi="Oxygen"/>
+                <w:sz w:val="20"/>
+                <w:szCs w:val="20"/>
+                <w:lang w:val="en-US"/>
+              </w:rPr>
+            </w:pPr>
+            <w:r>
+              <w:rPr>
+                <w:rFonts w:ascii="Oxygen" w:hAnsi="Oxygen"/>
+                <w:sz w:val="20"/>
+                <w:szCs w:val="20"/>
+                <w:lang w:val="en-US"/>
+              </w:rPr>
+              <w:t>JEE Mains</w:t>
+            </w:r>
+            <w:r>
+              <w:rPr>
+                <w:rFonts w:ascii="Oxygen" w:hAnsi="Oxygen"/>
+                <w:sz w:val="20"/>
+                <w:szCs w:val="20"/>
+                <w:lang w:val="en-US"/>
+              </w:rPr>
+              <w:t xml:space="preserve">, </w:t>
+            </w:r>
+            <w:r>
+              <w:rPr>
+                <w:rFonts w:ascii="Oxygen" w:hAnsi="Oxygen"/>
+                <w:sz w:val="20"/>
+                <w:szCs w:val="20"/>
+                <w:lang w:val="en-US"/>
+              </w:rPr>
+              <w:t>JEE Advanced</w:t>
+            </w:r>
+            <w:r>
+              <w:rPr>
+                <w:rFonts w:ascii="Oxygen" w:hAnsi="Oxygen"/>
+                <w:sz w:val="20"/>
+                <w:szCs w:val="20"/>
+                <w:lang w:val="en-US"/>
+              </w:rPr>
+              <w:t xml:space="preserve"> &amp; JELET</w:t>
+            </w:r>
+          </w:p>
+        </w:tc>
+        <w:tc>
+          <w:tcPr>
+            <w:tcW w:w="1607" w:type="dxa"/>
+          </w:tcPr>
+          <w:p>
+            <w:pPr>
+              <w:rPr>
+                <w:rFonts w:ascii="Oxygen" w:hAnsi="Oxygen"/>
+                <w:sz w:val="20"/>
+                <w:szCs w:val="20"/>
+                <w:lang w:val="en-US"/>
+              </w:rPr>
+            </w:pPr>
+            <w:r>
+              <w:rPr>
+                <w:rFonts w:ascii="Oxygen" w:hAnsi="Oxygen"/>
+                <w:sz w:val="20"/>
+                <w:szCs w:val="20"/>
+                <w:lang w:val="en-US"/>
+              </w:rPr>
+              <w:t>9,10,11 &amp; 12 board exams</w:t>
+            </w:r>
+          </w:p>
+        </w:tc>
+        <w:tc>
+          <w:tcPr>
+            <w:tcW w:w="2133" w:type="dxa"/>
+          </w:tcPr>
+          <w:p>
+            <w:pPr>
+              <w:rPr>
+                <w:rFonts w:ascii="Oxygen" w:hAnsi="Oxygen"/>
+                <w:sz w:val="20"/>
+                <w:szCs w:val="20"/>
+                <w:lang w:val="en-US"/>
+              </w:rPr>
+            </w:pPr>
+            <w:r>
+              <w:rPr>
+                <w:rFonts w:ascii="Oxygen" w:hAnsi="Oxygen"/>
+                <w:sz w:val="20"/>
+                <w:szCs w:val="20"/>
+                <w:lang w:val="en-US"/>
+              </w:rPr>
+              <w:t>Mr Avishek Adhikari</w:t>
+            </w:r>
+          </w:p>
+        </w:tc>
+        <w:tc>
+          <w:tcPr>
+            <w:tcW w:w="1418" w:type="dxa"/>
+          </w:tcPr>
+          <w:p>
+            <w:pPr>
+              <w:rPr>
+                <w:rFonts w:ascii="Oxygen" w:hAnsi="Oxygen"/>
+                <w:sz w:val="20"/>
+                <w:szCs w:val="20"/>
+                <w:lang w:val="en-US"/>
+              </w:rPr>
+            </w:pPr>
+            <w:r>
+              <w:rPr>
+                <w:rFonts w:ascii="Oxygen" w:hAnsi="Oxygen"/>
+                <w:sz w:val="20"/>
+                <w:szCs w:val="20"/>
+                <w:lang w:val="en-US"/>
+              </w:rPr>
+              <w:t>74392 84197</w:t>
+            </w:r>
+          </w:p>
+        </w:tc>
+      </w:tr>
+      <w:tr>
+        <w:tc>
+          <w:tcPr>
+            <w:tcW w:w="674" w:type="dxa"/>
+          </w:tcPr>
+          <w:p>
+            <w:pPr>
+              <w:jc w:val="center"/>
+              <w:rPr>
+                <w:rFonts w:ascii="Oxygen" w:hAnsi="Oxygen"/>
+                <w:sz w:val="20"/>
+                <w:szCs w:val="20"/>
+                <w:lang w:val="en-US"/>
+              </w:rPr>
+            </w:pPr>
+            <w:r>
+              <w:rPr>
+                <w:rFonts w:ascii="Oxygen" w:hAnsi="Oxygen"/>
+                <w:sz w:val="20"/>
+                <w:szCs w:val="20"/>
+                <w:lang w:val="en-US"/>
+              </w:rPr>
+              <w:t>4</w:t>
+            </w:r>
+          </w:p>
+        </w:tc>
+        <w:tc>
+          <w:tcPr>
+            <w:tcW w:w="1390" w:type="dxa"/>
+          </w:tcPr>
+          <w:p>
+            <w:pPr>
+              <w:rPr>
+                <w:rFonts w:ascii="Oxygen" w:hAnsi="Oxygen"/>
+                <w:sz w:val="20"/>
+                <w:szCs w:val="20"/>
+                <w:lang w:val="en-US"/>
+              </w:rPr>
+            </w:pPr>
+            <w:r>
+              <w:rPr>
+                <w:rFonts w:ascii="Oxygen" w:hAnsi="Oxygen"/>
+                <w:sz w:val="20"/>
+                <w:szCs w:val="20"/>
+                <w:lang w:val="en-US"/>
+              </w:rPr>
+              <w:t>Biology</w:t>
+            </w:r>
+          </w:p>
+        </w:tc>
+        <w:tc>
+          <w:tcPr>
+            <w:tcW w:w="3033" w:type="dxa"/>
+          </w:tcPr>
+          <w:p>
+            <w:pPr>
+              <w:rPr>
+                <w:rFonts w:ascii="Oxygen" w:hAnsi="Oxygen"/>
+                <w:sz w:val="20"/>
+                <w:szCs w:val="20"/>
+                <w:lang w:val="en-US"/>
+              </w:rPr>
+            </w:pPr>
+            <w:r>
+              <w:rPr>
+                <w:rFonts w:ascii="Oxygen" w:hAnsi="Oxygen"/>
+                <w:sz w:val="20"/>
+                <w:szCs w:val="20"/>
+                <w:lang w:val="en-US"/>
+              </w:rPr>
+              <w:t>NEET</w:t>
+            </w:r>
+          </w:p>
+        </w:tc>
+        <w:tc>
+          <w:tcPr>
+            <w:tcW w:w="1607" w:type="dxa"/>
+          </w:tcPr>
+          <w:p>
+            <w:pPr>
+              <w:rPr>
+                <w:rFonts w:ascii="Oxygen" w:hAnsi="Oxygen"/>
+                <w:sz w:val="20"/>
+                <w:szCs w:val="20"/>
+                <w:lang w:val="en-US"/>
+              </w:rPr>
+            </w:pPr>
+            <w:r>
+              <w:rPr>
+                <w:rFonts w:ascii="Oxygen" w:hAnsi="Oxygen"/>
+                <w:sz w:val="20"/>
+                <w:szCs w:val="20"/>
+                <w:lang w:val="en-US"/>
+              </w:rPr>
+              <w:t>9,10,11 &amp; 12 board exams</w:t>
+            </w:r>
+          </w:p>
+        </w:tc>
+        <w:tc>
+          <w:tcPr>
+            <w:tcW w:w="2133" w:type="dxa"/>
+          </w:tcPr>
+          <w:p>
+            <w:pPr>
+              <w:rPr>
+                <w:rFonts w:ascii="Oxygen" w:hAnsi="Oxygen"/>
+                <w:sz w:val="20"/>
+                <w:szCs w:val="20"/>
+                <w:lang w:val="en-US"/>
+              </w:rPr>
+            </w:pPr>
+            <w:r>
+              <w:rPr>
+                <w:rFonts w:ascii="Oxygen" w:hAnsi="Oxygen"/>
+                <w:sz w:val="20"/>
+                <w:szCs w:val="20"/>
+                <w:lang w:val="en-US"/>
+              </w:rPr>
+              <w:t>Dr Partha Sarathi</w:t>
+            </w:r>
+          </w:p>
+        </w:tc>
+        <w:tc>
+          <w:tcPr>
+            <w:tcW w:w="1418" w:type="dxa"/>
+          </w:tcPr>
+          <w:p>
+            <w:pPr>
+              <w:rPr>
+                <w:rFonts w:ascii="Oxygen" w:hAnsi="Oxygen"/>
+                <w:sz w:val="20"/>
+                <w:szCs w:val="20"/>
+                <w:lang w:val="en-US"/>
+              </w:rPr>
+            </w:pPr>
+            <w:r>
+              <w:rPr>
+                <w:rFonts w:ascii="Oxygen" w:hAnsi="Oxygen"/>
+                <w:sz w:val="20"/>
+                <w:szCs w:val="20"/>
+                <w:lang w:val="en-US"/>
+              </w:rPr>
+              <w:t>98306 59366</w:t>
+            </w:r>
+          </w:p>
+        </w:tc>
+      </w:tr>
+      <w:tr>
+        <w:tc>
+          <w:tcPr>
+            <w:tcW w:w="674" w:type="dxa"/>
+          </w:tcPr>
+          <w:p>
+            <w:pPr>
+              <w:jc w:val="center"/>
+              <w:rPr>
+                <w:rFonts w:ascii="Oxygen" w:hAnsi="Oxygen"/>
+                <w:sz w:val="20"/>
+                <w:szCs w:val="20"/>
+                <w:lang w:val="en-US"/>
+              </w:rPr>
+            </w:pPr>
+            <w:r>
+              <w:rPr>
+                <w:rFonts w:ascii="Oxygen" w:hAnsi="Oxygen"/>
+                <w:sz w:val="20"/>
+                <w:szCs w:val="20"/>
+                <w:lang w:val="en-US"/>
+              </w:rPr>
+              <w:t>5</w:t>
+            </w:r>
+          </w:p>
+        </w:tc>
+        <w:tc>
+          <w:tcPr>
+            <w:tcW w:w="1390" w:type="dxa"/>
+          </w:tcPr>
+          <w:p>
+            <w:pPr>
+              <w:rPr>
+                <w:rFonts w:ascii="Oxygen" w:hAnsi="Oxygen"/>
+                <w:sz w:val="20"/>
+                <w:szCs w:val="20"/>
+                <w:lang w:val="en-US"/>
+              </w:rPr>
+            </w:pPr>
+            <w:r>
+              <w:rPr>
+                <w:rFonts w:ascii="Oxygen" w:hAnsi="Oxygen"/>
+                <w:sz w:val="20"/>
+                <w:szCs w:val="20"/>
+                <w:lang w:val="en-US"/>
+              </w:rPr>
+              <w:t>Accountancy</w:t>
+            </w:r>
+          </w:p>
+        </w:tc>
+        <w:tc>
+          <w:tcPr>
+            <w:tcW w:w="3033" w:type="dxa"/>
+          </w:tcPr>
+          <w:p>
+            <w:pPr>
+              <w:rPr>
+                <w:rFonts w:ascii="Oxygen" w:hAnsi="Oxygen"/>
+                <w:sz w:val="20"/>
+                <w:szCs w:val="20"/>
+                <w:lang w:val="en-US"/>
+              </w:rPr>
+            </w:pPr>
+          </w:p>
+        </w:tc>
+        <w:tc>
+          <w:tcPr>
+            <w:tcW w:w="1607" w:type="dxa"/>
+          </w:tcPr>
+          <w:p>
+            <w:pPr>
+              <w:rPr>
+                <w:rFonts w:ascii="Oxygen" w:hAnsi="Oxygen"/>
+                <w:sz w:val="20"/>
+                <w:szCs w:val="20"/>
+                <w:lang w:val="en-US"/>
+              </w:rPr>
+            </w:pPr>
+            <w:r>
+              <w:rPr>
+                <w:rFonts w:ascii="Oxygen" w:hAnsi="Oxygen"/>
+                <w:sz w:val="20"/>
+                <w:szCs w:val="20"/>
+                <w:lang w:val="en-US"/>
+              </w:rPr>
+              <w:t>9,10,11 &amp; 12 board exams</w:t>
+            </w:r>
+          </w:p>
+        </w:tc>
+        <w:tc>
+          <w:tcPr>
+            <w:tcW w:w="2133" w:type="dxa"/>
+          </w:tcPr>
+          <w:p>
+            <w:pPr>
+              <w:rPr>
+                <w:rFonts w:ascii="Oxygen" w:hAnsi="Oxygen"/>
+                <w:sz w:val="20"/>
+                <w:szCs w:val="20"/>
+                <w:lang w:val="en-US"/>
+              </w:rPr>
+            </w:pPr>
+            <w:r>
+              <w:rPr>
+                <w:rFonts w:ascii="Oxygen" w:hAnsi="Oxygen"/>
+                <w:sz w:val="20"/>
+                <w:szCs w:val="20"/>
+                <w:lang w:val="en-US"/>
+              </w:rPr>
+              <w:t>Mr Anupam Sen</w:t>
+            </w:r>
+          </w:p>
+        </w:tc>
+        <w:tc>
+          <w:tcPr>
+            <w:tcW w:w="1418" w:type="dxa"/>
+          </w:tcPr>
+          <w:p>
+            <w:pPr>
+              <w:rPr>
+                <w:rFonts w:ascii="Oxygen" w:hAnsi="Oxygen"/>
+                <w:sz w:val="20"/>
+                <w:szCs w:val="20"/>
+                <w:lang w:val="en-US"/>
+              </w:rPr>
+            </w:pPr>
+            <w:r>
+              <w:rPr>
+                <w:rFonts w:ascii="Oxygen" w:hAnsi="Oxygen"/>
+                <w:sz w:val="20"/>
+                <w:szCs w:val="20"/>
+                <w:lang w:val="en-US"/>
+              </w:rPr>
+              <w:t>79809 04280</w:t>
+            </w:r>
+          </w:p>
+        </w:tc>
+      </w:tr>
+      <w:tr>
+        <w:tc>
+          <w:tcPr>
+            <w:tcW w:w="674" w:type="dxa"/>
+          </w:tcPr>
+          <w:p>
+            <w:pPr>
+              <w:jc w:val="center"/>
+              <w:rPr>
+                <w:rFonts w:ascii="Oxygen" w:hAnsi="Oxygen"/>
+                <w:sz w:val="20"/>
+                <w:szCs w:val="20"/>
+                <w:lang w:val="en-US"/>
+              </w:rPr>
+            </w:pPr>
+            <w:r>
+              <w:rPr>
+                <w:rFonts w:ascii="Oxygen" w:hAnsi="Oxygen"/>
+                <w:sz w:val="20"/>
+                <w:szCs w:val="20"/>
+                <w:lang w:val="en-US"/>
+              </w:rPr>
+              <w:t>6</w:t>
+            </w:r>
+          </w:p>
+        </w:tc>
+        <w:tc>
+          <w:tcPr>
+            <w:tcW w:w="1390" w:type="dxa"/>
+          </w:tcPr>
+          <w:p>
+            <w:pPr>
+              <w:rPr>
+                <w:rFonts w:ascii="Oxygen" w:hAnsi="Oxygen"/>
+                <w:sz w:val="20"/>
+                <w:szCs w:val="20"/>
+                <w:lang w:val="en-US"/>
+              </w:rPr>
+            </w:pPr>
+            <w:r>
+              <w:rPr>
+                <w:rFonts w:ascii="Oxygen" w:hAnsi="Oxygen"/>
+                <w:sz w:val="20"/>
+                <w:szCs w:val="20"/>
+                <w:lang w:val="en-US"/>
+              </w:rPr>
+              <w:t>English</w:t>
+            </w:r>
+            <w:r>
+              <w:rPr>
+                <w:rFonts w:ascii="Oxygen" w:hAnsi="Oxygen"/>
+                <w:sz w:val="20"/>
+                <w:szCs w:val="20"/>
+                <w:lang w:val="en-US"/>
+              </w:rPr>
+              <w:t>, History &amp; Geography</w:t>
+            </w:r>
+          </w:p>
+        </w:tc>
+        <w:tc>
+          <w:tcPr>
+            <w:tcW w:w="3033" w:type="dxa"/>
+          </w:tcPr>
+          <w:p>
+            <w:pPr>
+              <w:rPr>
+                <w:rFonts w:ascii="Oxygen" w:hAnsi="Oxygen"/>
+                <w:sz w:val="20"/>
+                <w:szCs w:val="20"/>
+                <w:lang w:val="en-US"/>
+              </w:rPr>
+            </w:pPr>
+          </w:p>
+        </w:tc>
+        <w:tc>
+          <w:tcPr>
+            <w:tcW w:w="1607" w:type="dxa"/>
+          </w:tcPr>
+          <w:p>
+            <w:pPr>
+              <w:rPr>
+                <w:rFonts w:ascii="Oxygen" w:hAnsi="Oxygen"/>
+                <w:sz w:val="20"/>
+                <w:szCs w:val="20"/>
+                <w:lang w:val="en-US"/>
+              </w:rPr>
+            </w:pPr>
+            <w:r>
+              <w:rPr>
+                <w:rFonts w:ascii="Oxygen" w:hAnsi="Oxygen"/>
+                <w:sz w:val="20"/>
+                <w:szCs w:val="20"/>
+                <w:lang w:val="en-US"/>
+              </w:rPr>
+              <w:t>9,10,11 &amp; 12 board exams</w:t>
+            </w:r>
+          </w:p>
+        </w:tc>
+        <w:tc>
+          <w:tcPr>
+            <w:tcW w:w="2133" w:type="dxa"/>
+          </w:tcPr>
+          <w:p>
+            <w:pPr>
+              <w:rPr>
+                <w:rFonts w:ascii="Oxygen" w:hAnsi="Oxygen"/>
+                <w:sz w:val="20"/>
+                <w:szCs w:val="20"/>
+                <w:lang w:val="en-US"/>
+              </w:rPr>
+            </w:pPr>
+            <w:r>
+              <w:rPr>
+                <w:rFonts w:ascii="Oxygen" w:hAnsi="Oxygen"/>
+                <w:sz w:val="20"/>
+                <w:szCs w:val="20"/>
+                <w:lang w:val="en-US"/>
+              </w:rPr>
+              <w:t>Mr Rahul Dutta</w:t>
+            </w:r>
+          </w:p>
+        </w:tc>
+        <w:tc>
+          <w:tcPr>
+            <w:tcW w:w="1418" w:type="dxa"/>
+          </w:tcPr>
+          <w:p>
+            <w:pPr>
+              <w:rPr>
+                <w:rFonts w:ascii="Oxygen" w:hAnsi="Oxygen"/>
+                <w:sz w:val="20"/>
+                <w:szCs w:val="20"/>
+                <w:lang w:val="en-US"/>
+              </w:rPr>
+            </w:pPr>
+            <w:r>
+              <w:rPr>
+                <w:rFonts w:ascii="Oxygen" w:hAnsi="Oxygen"/>
+                <w:sz w:val="20"/>
+                <w:szCs w:val="20"/>
+                <w:lang w:val="en-US"/>
+              </w:rPr>
+              <w:t>81004 36512</w:t>
+            </w:r>
+          </w:p>
+        </w:tc>
+      </w:tr>
+    </w:tbl>
     <w:p>
       <w:pPr>
         <w:pStyle w:val="NoSpacing"/>
@@ -345,14 +2049,869 @@
           <w:lang w:val="en-US"/>
         </w:rPr>
       </w:pPr>
-    </w:p>
-    <w:p>
-      <w:pPr>
-        <w:pStyle w:val="NoSpacing"/>
-        <w:rPr>
-          <w:lang w:val="en-US"/>
-        </w:rPr>
-      </w:pPr>
+      <w:r>
+        <w:rPr>
+          <w:lang w:val="en-US"/>
+        </w:rPr>
+        <w:t>We need to search young faculty of chemistry and biology.</w:t>
+      </w:r>
+    </w:p>
+    <w:p>
+      <w:pPr>
+        <w:pStyle w:val="NoSpacing"/>
+        <w:rPr>
+          <w:lang w:val="en-US"/>
+        </w:rPr>
+      </w:pPr>
+    </w:p>
+    <w:p>
+      <w:pPr>
+        <w:pStyle w:val="NoSpacing"/>
+        <w:rPr>
+          <w:rFonts w:ascii="Oxygen" w:hAnsi="Oxygen"/>
+          <w:sz w:val="20"/>
+          <w:szCs w:val="20"/>
+          <w:lang w:val="en-US"/>
+        </w:rPr>
+      </w:pPr>
+      <w:r>
+        <w:rPr>
+          <w:rFonts w:ascii="Oxygen" w:hAnsi="Oxygen"/>
+          <w:sz w:val="20"/>
+          <w:szCs w:val="20"/>
+          <w:lang w:val="en-US"/>
+        </w:rPr>
+        <w:t xml:space="preserve">Q4) </w:t>
+      </w:r>
+      <w:r>
+        <w:rPr>
+          <w:rFonts w:ascii="Oxygen" w:hAnsi="Oxygen"/>
+          <w:sz w:val="20"/>
+          <w:szCs w:val="20"/>
+          <w:lang w:val="en-US"/>
+        </w:rPr>
+        <w:t>Who will lead the team on each day and each test?</w:t>
+      </w:r>
+    </w:p>
+    <w:p>
+      <w:pPr>
+        <w:pStyle w:val="NoSpacing"/>
+        <w:rPr>
+          <w:rFonts w:ascii="Oxygen" w:hAnsi="Oxygen"/>
+          <w:sz w:val="20"/>
+          <w:szCs w:val="20"/>
+          <w:lang w:val="en-US"/>
+        </w:rPr>
+      </w:pPr>
+    </w:p>
+    <w:p>
+      <w:pPr>
+        <w:pStyle w:val="NoSpacing"/>
+        <w:rPr>
+          <w:lang w:val="en-US"/>
+        </w:rPr>
+      </w:pPr>
+      <w:r>
+        <w:rPr>
+          <w:lang w:val="en-US"/>
+        </w:rPr>
+        <w:t xml:space="preserve">Ans 4) </w:t>
+      </w:r>
+      <w:r>
+        <w:rPr>
+          <w:lang w:val="en-US"/>
+        </w:rPr>
+        <w:t xml:space="preserve">Debashish &amp; Rahul will </w:t>
+      </w:r>
+      <w:r>
+        <w:rPr>
+          <w:lang w:val="en-US"/>
+        </w:rPr>
+        <w:t xml:space="preserve">take responsibility to </w:t>
+      </w:r>
+      <w:r>
+        <w:rPr>
+          <w:lang w:val="en-US"/>
+        </w:rPr>
+        <w:t>conduct test.</w:t>
+      </w:r>
+    </w:p>
+    <w:p>
+      <w:pPr>
+        <w:pStyle w:val="NoSpacing"/>
+        <w:rPr>
+          <w:lang w:val="en-US"/>
+        </w:rPr>
+      </w:pPr>
+    </w:p>
+    <w:p>
+      <w:pPr>
+        <w:pStyle w:val="NoSpacing"/>
+        <w:rPr>
+          <w:lang w:val="en-US"/>
+        </w:rPr>
+      </w:pPr>
+      <w:r>
+        <w:rPr>
+          <w:lang w:val="en-US"/>
+        </w:rPr>
+        <w:t xml:space="preserve">Q5) </w:t>
+      </w:r>
+      <w:r>
+        <w:rPr>
+          <w:lang w:val="en-US"/>
+        </w:rPr>
+        <w:t>What team members will be supporting the tests for admin work? Who will do what?</w:t>
+      </w:r>
+    </w:p>
+    <w:p>
+      <w:pPr>
+        <w:pStyle w:val="NoSpacing"/>
+        <w:rPr>
+          <w:lang w:val="en-US"/>
+        </w:rPr>
+      </w:pPr>
+      <w:r>
+        <w:rPr>
+          <w:lang w:val="en-US"/>
+        </w:rPr>
+        <w:t>Ans 5) Rahul and Victor have to take responsibility for admin work.</w:t>
+      </w:r>
+    </w:p>
+    <w:p>
+      <w:pPr>
+        <w:pStyle w:val="NoSpacing"/>
+        <w:rPr>
+          <w:lang w:val="en-US"/>
+        </w:rPr>
+      </w:pPr>
+    </w:p>
+    <w:p>
+      <w:pPr>
+        <w:pStyle w:val="NoSpacing"/>
+        <w:rPr>
+          <w:lang w:val="en-US"/>
+        </w:rPr>
+      </w:pPr>
+      <w:r>
+        <w:rPr>
+          <w:lang w:val="en-US"/>
+        </w:rPr>
+        <w:lastRenderedPageBreak/>
+        <w:t>Q6)</w:t>
+      </w:r>
+      <w:r>
+        <w:rPr>
+          <w:lang w:val="en-US"/>
+        </w:rPr>
+        <w:t xml:space="preserve"> </w:t>
+      </w:r>
+      <w:r>
+        <w:rPr>
+          <w:lang w:val="en-US"/>
+        </w:rPr>
+        <w:t>What team members will be supporting the tests for Marketing work / presentation? Who will do what?</w:t>
+      </w:r>
+    </w:p>
+    <w:p>
+      <w:pPr>
+        <w:pStyle w:val="NoSpacing"/>
+        <w:rPr>
+          <w:lang w:val="en-US"/>
+        </w:rPr>
+      </w:pPr>
+      <w:r>
+        <w:rPr>
+          <w:lang w:val="en-US"/>
+        </w:rPr>
+        <w:t xml:space="preserve">Ans 6) </w:t>
+      </w:r>
+      <w:r>
+        <w:rPr>
+          <w:lang w:val="en-US"/>
+        </w:rPr>
+        <w:t>Short and simple presentation by 28</w:t>
+      </w:r>
+      <w:r>
+        <w:rPr>
+          <w:vertAlign w:val="superscript"/>
+          <w:lang w:val="en-US"/>
+        </w:rPr>
+        <w:t>th</w:t>
+      </w:r>
+      <w:r>
+        <w:rPr>
+          <w:lang w:val="en-US"/>
+        </w:rPr>
+        <w:t xml:space="preserve"> November 2023 by Debashish and Rahul.</w:t>
+      </w:r>
+    </w:p>
+    <w:p>
+      <w:pPr>
+        <w:pStyle w:val="NoSpacing"/>
+        <w:rPr>
+          <w:lang w:val="en-US"/>
+        </w:rPr>
+      </w:pPr>
+      <w:r>
+        <w:rPr>
+          <w:lang w:val="en-US"/>
+        </w:rPr>
+        <w:t xml:space="preserve">We will tell guardian </w:t>
+      </w:r>
+      <w:r>
+        <w:rPr>
+          <w:lang w:val="en-US"/>
+        </w:rPr>
+        <w:t>“How</w:t>
+      </w:r>
+      <w:r>
+        <w:rPr>
+          <w:lang w:val="en-US"/>
+        </w:rPr>
+        <w:t xml:space="preserve"> we can help your children to succeed in life” after examination. </w:t>
+      </w:r>
+    </w:p>
+    <w:p>
+      <w:pPr>
+        <w:pStyle w:val="NoSpacing"/>
+        <w:rPr>
+          <w:lang w:val="en-US"/>
+        </w:rPr>
+      </w:pPr>
+      <w:r>
+        <w:rPr>
+          <w:lang w:val="en-US"/>
+        </w:rPr>
+        <w:t>If exam is from 10AM to 12 PM, then the session for overview will be at 12:30 PM.</w:t>
+      </w:r>
+    </w:p>
+    <w:p>
+      <w:pPr>
+        <w:pStyle w:val="NoSpacing"/>
+        <w:rPr>
+          <w:lang w:val="en-US"/>
+        </w:rPr>
+      </w:pPr>
+    </w:p>
+    <w:p>
+      <w:pPr>
+        <w:pStyle w:val="NoSpacing"/>
+        <w:rPr>
+          <w:lang w:val="en-US"/>
+        </w:rPr>
+      </w:pPr>
+      <w:r>
+        <w:rPr>
+          <w:lang w:val="en-US"/>
+        </w:rPr>
+        <w:t>Rahul Dutta will call and confirm students for students</w:t>
+      </w:r>
+      <w:r>
+        <w:rPr>
+          <w:lang w:val="en-US"/>
+        </w:rPr>
+        <w:t xml:space="preserve"> of mock test.</w:t>
+      </w:r>
+    </w:p>
+    <w:p>
+      <w:pPr>
+        <w:pStyle w:val="NoSpacing"/>
+        <w:rPr>
+          <w:lang w:val="en-US"/>
+        </w:rPr>
+      </w:pPr>
+      <w:r>
+        <w:rPr>
+          <w:lang w:val="en-US"/>
+        </w:rPr>
+        <w:t>We need to maintain a batch for examination as students can appear for same examination</w:t>
+      </w:r>
+      <w:r>
+        <w:rPr>
+          <w:lang w:val="en-US"/>
+        </w:rPr>
+        <w:t xml:space="preserve"> </w:t>
+      </w:r>
+      <w:r>
+        <w:rPr>
+          <w:lang w:val="en-US"/>
+        </w:rPr>
+        <w:t>multiple times.</w:t>
+      </w:r>
+    </w:p>
+    <w:p>
+      <w:pPr>
+        <w:pStyle w:val="NoSpacing"/>
+        <w:rPr>
+          <w:lang w:val="en-US"/>
+        </w:rPr>
+      </w:pPr>
+      <w:r>
+        <w:rPr>
+          <w:lang w:val="en-US"/>
+        </w:rPr>
+        <w:t>Rahul has to create a format for conducting test of students.</w:t>
+      </w:r>
+    </w:p>
+    <w:p>
+      <w:pPr>
+        <w:pStyle w:val="NoSpacing"/>
+        <w:rPr>
+          <w:lang w:val="en-US"/>
+        </w:rPr>
+      </w:pPr>
+    </w:p>
+    <w:p>
+      <w:pPr>
+        <w:pStyle w:val="NoSpacing"/>
+        <w:rPr>
+          <w:lang w:val="en-US"/>
+        </w:rPr>
+      </w:pPr>
+      <w:r>
+        <w:rPr>
+          <w:lang w:val="en-US"/>
+        </w:rPr>
+        <w:t xml:space="preserve">Q7) </w:t>
+      </w:r>
+      <w:r>
+        <w:rPr>
+          <w:lang w:val="en-US"/>
+        </w:rPr>
+        <w:t>Is faculty ready with demo class? How will faculty raise interest of the students on the topic of her/his demo class. Will the question paper pattern be hard for these chapters?</w:t>
+      </w:r>
+    </w:p>
+    <w:p>
+      <w:pPr>
+        <w:pStyle w:val="NoSpacing"/>
+        <w:rPr>
+          <w:lang w:val="en-US"/>
+        </w:rPr>
+      </w:pPr>
+    </w:p>
+    <w:p>
+      <w:pPr>
+        <w:pStyle w:val="NoSpacing"/>
+        <w:rPr>
+          <w:lang w:val="en-US"/>
+        </w:rPr>
+      </w:pPr>
+      <w:r>
+        <w:rPr>
+          <w:lang w:val="en-US"/>
+        </w:rPr>
+        <w:t>Ans 7) We need to confirm from faculty for his/her availability.</w:t>
+      </w:r>
+    </w:p>
+    <w:p>
+      <w:pPr>
+        <w:pStyle w:val="NoSpacing"/>
+        <w:rPr>
+          <w:lang w:val="en-US"/>
+        </w:rPr>
+      </w:pPr>
+      <w:r>
+        <w:rPr>
+          <w:lang w:val="en-US"/>
+        </w:rPr>
+        <w:t>Yes,</w:t>
+      </w:r>
+      <w:r>
+        <w:rPr>
+          <w:lang w:val="en-US"/>
+        </w:rPr>
+        <w:t xml:space="preserve"> the question paper will be hard.</w:t>
+      </w:r>
+    </w:p>
+    <w:p>
+      <w:pPr>
+        <w:pStyle w:val="NoSpacing"/>
+        <w:rPr>
+          <w:lang w:val="en-US"/>
+        </w:rPr>
+      </w:pPr>
+    </w:p>
+    <w:p>
+      <w:pPr>
+        <w:pStyle w:val="NoSpacing"/>
+        <w:rPr>
+          <w:lang w:val="en-US"/>
+        </w:rPr>
+      </w:pPr>
+      <w:r>
+        <w:rPr>
+          <w:lang w:val="en-US"/>
+        </w:rPr>
+        <w:t>Q8)</w:t>
+      </w:r>
+      <w:r>
+        <w:rPr>
+          <w:lang w:val="en-US"/>
+        </w:rPr>
+        <w:t xml:space="preserve"> </w:t>
+      </w:r>
+      <w:r>
+        <w:rPr>
+          <w:lang w:val="en-US"/>
+        </w:rPr>
+        <w:t>Does faculty have soft copies of class notes / presentations / points to remember / sample questions etc. to be displayed in the demo class?</w:t>
+      </w:r>
+    </w:p>
+    <w:p>
+      <w:pPr>
+        <w:pStyle w:val="NoSpacing"/>
+        <w:rPr>
+          <w:lang w:val="en-US"/>
+        </w:rPr>
+      </w:pPr>
+      <w:r>
+        <w:rPr>
+          <w:lang w:val="en-US"/>
+        </w:rPr>
+        <w:t>Ans 8) Demo class has to be USP for faculty, it will be convincing enough to attract students for enrollment.</w:t>
+      </w:r>
+    </w:p>
+    <w:p>
+      <w:pPr>
+        <w:pStyle w:val="NoSpacing"/>
+        <w:rPr>
+          <w:lang w:val="en-US"/>
+        </w:rPr>
+      </w:pPr>
+    </w:p>
+    <w:p>
+      <w:pPr>
+        <w:pStyle w:val="NoSpacing"/>
+        <w:rPr>
+          <w:lang w:val="en-US"/>
+        </w:rPr>
+      </w:pPr>
+      <w:r>
+        <w:rPr>
+          <w:lang w:val="en-US"/>
+        </w:rPr>
+        <w:t xml:space="preserve">Q9) </w:t>
+      </w:r>
+      <w:r>
+        <w:rPr>
+          <w:lang w:val="en-US"/>
+        </w:rPr>
+        <w:t>Can the faculty / team show the apps (class plus / college doors) as points of competencies during the presentation after mock test?</w:t>
+      </w:r>
+    </w:p>
+    <w:p>
+      <w:pPr>
+        <w:pStyle w:val="NoSpacing"/>
+        <w:rPr>
+          <w:lang w:val="en-US"/>
+        </w:rPr>
+      </w:pPr>
+      <w:r>
+        <w:rPr>
+          <w:lang w:val="en-US"/>
+        </w:rPr>
+        <w:t>Ans 9) In the overview presentation admin team will give demo for apps.</w:t>
+      </w:r>
+    </w:p>
+    <w:p>
+      <w:pPr>
+        <w:pStyle w:val="NoSpacing"/>
+        <w:rPr>
+          <w:lang w:val="en-US"/>
+        </w:rPr>
+      </w:pPr>
+      <w:r>
+        <w:rPr>
+          <w:lang w:val="en-US"/>
+        </w:rPr>
+        <w:t>We need to convince students/guardian that our institute is better than Kota.</w:t>
+      </w:r>
+    </w:p>
+    <w:p>
+      <w:pPr>
+        <w:pStyle w:val="NoSpacing"/>
+        <w:rPr>
+          <w:lang w:val="en-US"/>
+        </w:rPr>
+      </w:pPr>
+    </w:p>
+    <w:p>
+      <w:pPr>
+        <w:pStyle w:val="NoSpacing"/>
+        <w:rPr>
+          <w:lang w:val="en-US"/>
+        </w:rPr>
+      </w:pPr>
+      <w:r>
+        <w:rPr>
+          <w:lang w:val="en-US"/>
+        </w:rPr>
+        <w:t xml:space="preserve">Q10) </w:t>
+      </w:r>
+      <w:r>
+        <w:rPr>
+          <w:lang w:val="en-US"/>
+        </w:rPr>
+        <w:t xml:space="preserve">Is the demo class </w:t>
+      </w:r>
+      <w:r>
+        <w:rPr>
+          <w:lang w:val="en-US"/>
+        </w:rPr>
+        <w:t>rehearsed</w:t>
+      </w:r>
+      <w:r>
+        <w:rPr>
+          <w:lang w:val="en-US"/>
+        </w:rPr>
+        <w:t>?</w:t>
+      </w:r>
+    </w:p>
+    <w:p>
+      <w:pPr>
+        <w:pStyle w:val="NoSpacing"/>
+        <w:rPr>
+          <w:lang w:val="en-US"/>
+        </w:rPr>
+      </w:pPr>
+      <w:r>
+        <w:rPr>
+          <w:lang w:val="en-US"/>
+        </w:rPr>
+        <w:t>Ans 10) Demo class has to be rehearsed by faculties.</w:t>
+      </w:r>
+    </w:p>
+    <w:p>
+      <w:pPr>
+        <w:pStyle w:val="NoSpacing"/>
+        <w:rPr>
+          <w:lang w:val="en-US"/>
+        </w:rPr>
+      </w:pPr>
+    </w:p>
+    <w:p>
+      <w:pPr>
+        <w:pStyle w:val="NoSpacing"/>
+        <w:rPr>
+          <w:lang w:val="en-US"/>
+        </w:rPr>
+      </w:pPr>
+      <w:r>
+        <w:rPr>
+          <w:lang w:val="en-US"/>
+        </w:rPr>
+        <w:t xml:space="preserve">Q11) </w:t>
+      </w:r>
+      <w:r>
+        <w:rPr>
+          <w:lang w:val="en-US"/>
+        </w:rPr>
+        <w:tab/>
+        <w:t xml:space="preserve">Is the marketing / counselling / presentation </w:t>
+      </w:r>
+      <w:r>
+        <w:rPr>
+          <w:lang w:val="en-US"/>
+        </w:rPr>
+        <w:t>rehearsed</w:t>
+      </w:r>
+      <w:r>
+        <w:rPr>
+          <w:lang w:val="en-US"/>
+        </w:rPr>
+        <w:t>?</w:t>
+      </w:r>
+    </w:p>
+    <w:p>
+      <w:pPr>
+        <w:pStyle w:val="NoSpacing"/>
+        <w:rPr>
+          <w:lang w:val="en-US"/>
+        </w:rPr>
+      </w:pPr>
+      <w:r>
+        <w:rPr>
+          <w:lang w:val="en-US"/>
+        </w:rPr>
+        <w:t>Ans 11) Yes</w:t>
+      </w:r>
+    </w:p>
+    <w:p>
+      <w:pPr>
+        <w:pStyle w:val="NoSpacing"/>
+        <w:rPr>
+          <w:lang w:val="en-US"/>
+        </w:rPr>
+      </w:pPr>
+    </w:p>
+    <w:p>
+      <w:pPr>
+        <w:pStyle w:val="NoSpacing"/>
+        <w:rPr>
+          <w:lang w:val="en-US"/>
+        </w:rPr>
+      </w:pPr>
+      <w:r>
+        <w:rPr>
+          <w:lang w:val="en-US"/>
+        </w:rPr>
+        <w:t xml:space="preserve">Q12) </w:t>
+      </w:r>
+      <w:r>
+        <w:rPr>
+          <w:lang w:val="en-US"/>
+        </w:rPr>
+        <w:t xml:space="preserve">What is the question paper pattern for the test as per board / class/ subject? (Time limit, number of </w:t>
+      </w:r>
+      <w:r>
+        <w:rPr>
+          <w:lang w:val="en-US"/>
+        </w:rPr>
+        <w:t>questions,</w:t>
+      </w:r>
+      <w:r>
+        <w:rPr>
+          <w:lang w:val="en-US"/>
+        </w:rPr>
+        <w:t xml:space="preserve"> full marks, marks per question / sections, questions covering entire syllabus, question type (MCQ, objective, descriptive </w:t>
+      </w:r>
+      <w:r>
+        <w:rPr>
+          <w:lang w:val="en-US"/>
+        </w:rPr>
+        <w:t>etc.</w:t>
+      </w:r>
+      <w:r>
+        <w:rPr>
+          <w:lang w:val="en-US"/>
+        </w:rPr>
+        <w:t>)</w:t>
+      </w:r>
+    </w:p>
+    <w:p>
+      <w:pPr>
+        <w:pStyle w:val="NoSpacing"/>
+        <w:rPr>
+          <w:lang w:val="en-US"/>
+        </w:rPr>
+      </w:pPr>
+    </w:p>
+    <w:p>
+      <w:pPr>
+        <w:pStyle w:val="NoSpacing"/>
+        <w:rPr>
+          <w:lang w:val="en-US"/>
+        </w:rPr>
+      </w:pPr>
+      <w:r>
+        <w:rPr>
+          <w:lang w:val="en-US"/>
+        </w:rPr>
+        <w:t>Ans 12) For 9,10,11 &amp; 12 question paper is set on pen and paper. Duration is 2 hours.</w:t>
+      </w:r>
+    </w:p>
+    <w:p>
+      <w:pPr>
+        <w:pStyle w:val="NoSpacing"/>
+        <w:rPr>
+          <w:lang w:val="en-US"/>
+        </w:rPr>
+      </w:pPr>
+      <w:r>
+        <w:rPr>
+          <w:lang w:val="en-US"/>
+        </w:rPr>
+        <w:t>For competitive exams we will go through college doors app.</w:t>
+      </w:r>
+    </w:p>
+    <w:p>
+      <w:pPr>
+        <w:pStyle w:val="NoSpacing"/>
+        <w:rPr>
+          <w:lang w:val="en-US"/>
+        </w:rPr>
+      </w:pPr>
+      <w:r>
+        <w:rPr>
+          <w:lang w:val="en-US"/>
+        </w:rPr>
+        <w:t>We need to talk with faculty for related subjects.</w:t>
+      </w:r>
+    </w:p>
+    <w:p>
+      <w:pPr>
+        <w:pStyle w:val="NoSpacing"/>
+        <w:rPr>
+          <w:lang w:val="en-US"/>
+        </w:rPr>
+      </w:pPr>
+    </w:p>
+    <w:p>
+      <w:pPr>
+        <w:pStyle w:val="NoSpacing"/>
+        <w:rPr>
+          <w:lang w:val="en-US"/>
+        </w:rPr>
+      </w:pPr>
+      <w:r>
+        <w:rPr>
+          <w:lang w:val="en-US"/>
+        </w:rPr>
+        <w:t xml:space="preserve">Q13) </w:t>
+      </w:r>
+      <w:r>
+        <w:rPr>
+          <w:lang w:val="en-US"/>
+        </w:rPr>
+        <w:t>Is the question paper reviewed?</w:t>
+      </w:r>
+    </w:p>
+    <w:p>
+      <w:pPr>
+        <w:pStyle w:val="NoSpacing"/>
+        <w:rPr>
+          <w:lang w:val="en-US"/>
+        </w:rPr>
+      </w:pPr>
+      <w:r>
+        <w:rPr>
+          <w:lang w:val="en-US"/>
+        </w:rPr>
+        <w:t xml:space="preserve">A13) </w:t>
+      </w:r>
+      <w:r>
+        <w:rPr>
+          <w:lang w:val="en-US"/>
+        </w:rPr>
+        <w:t>Yes,</w:t>
+      </w:r>
+      <w:r>
+        <w:rPr>
+          <w:lang w:val="en-US"/>
+        </w:rPr>
+        <w:t xml:space="preserve"> the question paper should be reviewed</w:t>
+      </w:r>
+    </w:p>
+    <w:p>
+      <w:pPr>
+        <w:pStyle w:val="NoSpacing"/>
+        <w:rPr>
+          <w:lang w:val="en-US"/>
+        </w:rPr>
+      </w:pPr>
+    </w:p>
+    <w:p>
+      <w:pPr>
+        <w:pStyle w:val="NoSpacing"/>
+        <w:rPr>
+          <w:lang w:val="en-US"/>
+        </w:rPr>
+      </w:pPr>
+      <w:r>
+        <w:rPr>
+          <w:lang w:val="en-US"/>
+        </w:rPr>
+        <w:t xml:space="preserve">Q14) </w:t>
+      </w:r>
+      <w:r>
+        <w:rPr>
+          <w:lang w:val="en-US"/>
+        </w:rPr>
+        <w:t>Do we have answering instructions / sample answers ready?</w:t>
+      </w:r>
+    </w:p>
+    <w:p>
+      <w:pPr>
+        <w:pStyle w:val="NoSpacing"/>
+        <w:rPr>
+          <w:lang w:val="en-US"/>
+        </w:rPr>
+      </w:pPr>
+      <w:r>
+        <w:rPr>
+          <w:lang w:val="en-US"/>
+        </w:rPr>
+        <w:t>Ans 14) We need to keep questions &amp; answers ready</w:t>
+      </w:r>
+      <w:r>
+        <w:rPr>
+          <w:lang w:val="en-US"/>
+        </w:rPr>
+        <w:t xml:space="preserve"> and submitted to admin team.</w:t>
+      </w:r>
+    </w:p>
+    <w:p>
+      <w:pPr>
+        <w:pStyle w:val="NoSpacing"/>
+        <w:rPr>
+          <w:lang w:val="en-US"/>
+        </w:rPr>
+      </w:pPr>
+    </w:p>
+    <w:p>
+      <w:pPr>
+        <w:pStyle w:val="NoSpacing"/>
+        <w:rPr>
+          <w:lang w:val="en-US"/>
+        </w:rPr>
+      </w:pPr>
+      <w:r>
+        <w:rPr>
+          <w:lang w:val="en-US"/>
+        </w:rPr>
+        <w:t xml:space="preserve">Q15) </w:t>
+      </w:r>
+      <w:r>
+        <w:rPr>
+          <w:lang w:val="en-US"/>
+        </w:rPr>
+        <w:t>W</w:t>
+      </w:r>
+      <w:r>
+        <w:rPr>
+          <w:lang w:val="en-US"/>
+        </w:rPr>
+        <w:t>h</w:t>
+      </w:r>
+      <w:r>
+        <w:rPr>
+          <w:lang w:val="en-US"/>
+        </w:rPr>
+        <w:t>ich chapters will students will find easy / scoring, which ones difficult? Are we designing demo class around the critical ones?</w:t>
+      </w:r>
+    </w:p>
+    <w:p>
+      <w:pPr>
+        <w:pStyle w:val="NoSpacing"/>
+        <w:rPr>
+          <w:lang w:val="en-US"/>
+        </w:rPr>
+      </w:pPr>
+      <w:r>
+        <w:rPr>
+          <w:lang w:val="en-US"/>
+        </w:rPr>
+        <w:t>Ans 15)</w:t>
+      </w:r>
+      <w:r>
+        <w:rPr>
+          <w:lang w:val="en-US"/>
+        </w:rPr>
+        <w:t xml:space="preserve"> </w:t>
+      </w:r>
+      <w:r>
+        <w:rPr>
+          <w:lang w:val="en-US"/>
+        </w:rPr>
+        <w:t>Faculties will</w:t>
+      </w:r>
+      <w:r>
+        <w:rPr>
+          <w:lang w:val="en-US"/>
+        </w:rPr>
+        <w:t xml:space="preserve"> discuss critical chapters in demo class.</w:t>
+      </w:r>
     </w:p>
     <w:p>
       <w:pPr>
@@ -877,6 +3436,7 @@
   <w:style w:type="paragraph" w:default="1" w:styleId="Normal">
     <w:name w:val="Normal"/>
     <w:qFormat/>
+    <w:rsid w:val="004B3762"/>
   </w:style>
   <w:style w:type="character" w:default="1" w:styleId="DefaultParagraphFont">
     <w:name w:val="Default Paragraph Font"/>
@@ -913,6 +3473,25 @@
     <w:pPr>
       <w:spacing w:after="0" w:line="240" w:lineRule="auto"/>
     </w:pPr>
+  </w:style>
+  <w:style w:type="table" w:styleId="TableGrid">
+    <w:name w:val="Table Grid"/>
+    <w:basedOn w:val="TableNormal"/>
+    <w:uiPriority w:val="39"/>
+    <w:rsid w:val="004B3762"/>
+    <w:pPr>
+      <w:spacing w:after="0" w:line="240" w:lineRule="auto"/>
+    </w:pPr>
+    <w:tblPr>
+      <w:tblBorders>
+        <w:top w:val="single" w:sz="4" w:space="0" w:color="auto"/>
+        <w:left w:val="single" w:sz="4" w:space="0" w:color="auto"/>
+        <w:bottom w:val="single" w:sz="4" w:space="0" w:color="auto"/>
+        <w:right w:val="single" w:sz="4" w:space="0" w:color="auto"/>
+        <w:insideH w:val="single" w:sz="4" w:space="0" w:color="auto"/>
+        <w:insideV w:val="single" w:sz="4" w:space="0" w:color="auto"/>
+      </w:tblBorders>
+    </w:tblPr>
   </w:style>
 </w:styles>
 </file>

</xml_diff>